<commit_message>
TS 5.6 and 5.7 Kramam Tamil Final - 10/09/2022
</commit_message>
<xml_diff>
--- a/TS-Kramam/TS-5.6/TS 5.6 Tamil Krama Paatam Corrections.docx
+++ b/TS-Kramam/TS-5.6/TS 5.6 Tamil Krama Paatam Corrections.docx
@@ -8511,6 +8511,7 @@
               </w:rPr>
               <w:t>“</w:t>
             </w:r>
+            <w:proofErr w:type="spellStart"/>
             <w:r>
               <w:rPr>
                 <w:b/>
@@ -8523,7 +8524,15 @@
                 <w:b/>
                 <w:bCs/>
               </w:rPr>
-              <w:t>a”</w:t>
+              <w:t>a</w:t>
+            </w:r>
+            <w:proofErr w:type="spellEnd"/>
+            <w:r>
+              <w:rPr>
+                <w:b/>
+                <w:bCs/>
+              </w:rPr>
+              <w:t>”</w:t>
             </w:r>
             <w:r>
               <w:rPr>
@@ -9406,6 +9415,28 @@
     </w:p>
     <w:p>
       <w:pPr>
+        <w:spacing w:before="0" w:line="240" w:lineRule="auto"/>
+        <w:rPr>
+          <w:b/>
+          <w:bCs/>
+          <w:sz w:val="32"/>
+          <w:szCs w:val="32"/>
+          <w:u w:val="single"/>
+        </w:rPr>
+      </w:pPr>
+      <w:r>
+        <w:rPr>
+          <w:b/>
+          <w:bCs/>
+          <w:sz w:val="32"/>
+          <w:szCs w:val="32"/>
+          <w:u w:val="single"/>
+        </w:rPr>
+        <w:br w:type="page"/>
+      </w:r>
+    </w:p>
+    <w:p>
+      <w:pPr>
         <w:jc w:val="center"/>
         <w:rPr>
           <w:b/>
@@ -9423,6 +9454,7 @@
           <w:szCs w:val="32"/>
           <w:u w:val="single"/>
         </w:rPr>
+        <w:lastRenderedPageBreak/>
         <w:t xml:space="preserve">TS </w:t>
       </w:r>
       <w:r>
@@ -9625,7 +9657,6 @@
                 <w:sz w:val="32"/>
                 <w:szCs w:val="32"/>
               </w:rPr>
-              <w:lastRenderedPageBreak/>
               <w:t>Section, Paragraph</w:t>
             </w:r>
           </w:p>
@@ -10039,6 +10070,7 @@
       <w:pBdr>
         <w:top w:val="single" w:sz="4" w:space="1" w:color="auto"/>
       </w:pBdr>
+      <w:jc w:val="right"/>
       <w:rPr>
         <w:b/>
         <w:bCs/>
@@ -10098,6 +10130,13 @@
         <w:b/>
         <w:bCs/>
       </w:rPr>
+      <w:t>www.</w:t>
+    </w:r>
+    <w:r>
+      <w:rPr>
+        <w:b/>
+        <w:bCs/>
+      </w:rPr>
       <w:t>v</w:t>
     </w:r>
     <w:r>
@@ -10105,7 +10144,14 @@
         <w:b/>
         <w:bCs/>
       </w:rPr>
-      <w:t>edavms@gmail.com</w:t>
+      <w:t>edavms</w:t>
+    </w:r>
+    <w:r>
+      <w:rPr>
+        <w:b/>
+        <w:bCs/>
+      </w:rPr>
+      <w:t>.in</w:t>
     </w:r>
     <w:r>
       <w:rPr>
@@ -10130,6 +10176,9 @@
     </w:r>
     <w:r>
       <w:tab/>
+    </w:r>
+    <w:r>
+      <w:t xml:space="preserve">            </w:t>
     </w:r>
     <w:r>
       <w:rPr>
@@ -10402,6 +10451,7 @@
     <w:lsdException w:name="HTML Sample" w:semiHidden="1" w:unhideWhenUsed="1"/>
     <w:lsdException w:name="HTML Typewriter" w:semiHidden="1" w:unhideWhenUsed="1"/>
     <w:lsdException w:name="HTML Variable" w:semiHidden="1" w:unhideWhenUsed="1"/>
+    <w:lsdException w:name="Normal Table" w:semiHidden="1" w:unhideWhenUsed="1"/>
     <w:lsdException w:name="annotation subject" w:semiHidden="1" w:unhideWhenUsed="1"/>
     <w:lsdException w:name="No List" w:semiHidden="1" w:unhideWhenUsed="1"/>
     <w:lsdException w:name="Outline List 1" w:semiHidden="1" w:unhideWhenUsed="1"/>
@@ -10444,8 +10494,11 @@
     <w:lsdException w:name="Table Contemporary" w:semiHidden="1" w:unhideWhenUsed="1"/>
     <w:lsdException w:name="Table Elegant" w:semiHidden="1" w:unhideWhenUsed="1"/>
     <w:lsdException w:name="Table Professional" w:semiHidden="1" w:unhideWhenUsed="1"/>
+    <w:lsdException w:name="Table Subtle 1" w:semiHidden="1" w:unhideWhenUsed="1"/>
     <w:lsdException w:name="Table Subtle 2" w:semiHidden="1" w:unhideWhenUsed="1"/>
     <w:lsdException w:name="Table Web 1" w:semiHidden="1" w:unhideWhenUsed="1"/>
+    <w:lsdException w:name="Table Web 2" w:semiHidden="1" w:unhideWhenUsed="1"/>
+    <w:lsdException w:name="Table Web 3" w:semiHidden="1" w:unhideWhenUsed="1"/>
     <w:lsdException w:name="Balloon Text" w:semiHidden="1" w:unhideWhenUsed="1"/>
     <w:lsdException w:name="Table Grid" w:uiPriority="59"/>
     <w:lsdException w:name="Table Theme" w:semiHidden="1" w:unhideWhenUsed="1"/>

</xml_diff>

<commit_message>
nmv 25 03 2025
</commit_message>
<xml_diff>
--- a/TS-Kramam/TS-5.6/TS 5.6 Tamil Krama Paatam Corrections.docx
+++ b/TS-Kramam/TS-5.6/TS 5.6 Tamil Krama Paatam Corrections.docx
@@ -1,7 +1,896 @@
 
 <file path=word/document.xml><?xml version="1.0" encoding="utf-8"?>
-<w:document xmlns:wpc="http://schemas.microsoft.com/office/word/2010/wordprocessingCanvas" xmlns:cx="http://schemas.microsoft.com/office/drawing/2014/chartex" xmlns:cx1="http://schemas.microsoft.com/office/drawing/2015/9/8/chartex" xmlns:cx2="http://schemas.microsoft.com/office/drawing/2015/10/21/chartex" xmlns:cx3="http://schemas.microsoft.com/office/drawing/2016/5/9/chartex" xmlns:cx4="http://schemas.microsoft.com/office/drawing/2016/5/10/chartex" xmlns:cx5="http://schemas.microsoft.com/office/drawing/2016/5/11/chartex" xmlns:cx6="http://schemas.microsoft.com/office/drawing/2016/5/12/chartex" xmlns:cx7="http://schemas.microsoft.com/office/drawing/2016/5/13/chartex" xmlns:cx8="http://schemas.microsoft.com/office/drawing/2016/5/14/chartex" xmlns:mc="http://schemas.openxmlformats.org/markup-compatibility/2006" xmlns:aink="http://schemas.microsoft.com/office/drawing/2016/ink" xmlns:am3d="http://schemas.microsoft.com/office/drawing/2017/model3d" xmlns:o="urn:schemas-microsoft-com:office:office" xmlns:oel="http://schemas.microsoft.com/office/2019/extlst" xmlns:r="http://schemas.openxmlformats.org/officeDocument/2006/relationships" xmlns:m="http://schemas.openxmlformats.org/officeDocument/2006/math" xmlns:v="urn:schemas-microsoft-com:vml" xmlns:wp14="http://schemas.microsoft.com/office/word/2010/wordprocessingDrawing" xmlns:wp="http://schemas.openxmlformats.org/drawingml/2006/wordprocessingDrawing" xmlns:w10="urn:schemas-microsoft-com:office:word" xmlns:w="http://schemas.openxmlformats.org/wordprocessingml/2006/main" xmlns:w14="http://schemas.microsoft.com/office/word/2010/wordml" xmlns:w15="http://schemas.microsoft.com/office/word/2012/wordml" xmlns:w16cex="http://schemas.microsoft.com/office/word/2018/wordml/cex" xmlns:w16cid="http://schemas.microsoft.com/office/word/2016/wordml/cid" xmlns:w16="http://schemas.microsoft.com/office/word/2018/wordml" xmlns:w16sdtdh="http://schemas.microsoft.com/office/word/2020/wordml/sdtdatahash" xmlns:w16se="http://schemas.microsoft.com/office/word/2015/wordml/symex" xmlns:wpg="http://schemas.microsoft.com/office/word/2010/wordprocessingGroup" xmlns:wpi="http://schemas.microsoft.com/office/word/2010/wordprocessingInk" xmlns:wne="http://schemas.microsoft.com/office/word/2006/wordml" xmlns:wps="http://schemas.microsoft.com/office/word/2010/wordprocessingShape" mc:Ignorable="w14 w15 w16se w16cid w16 w16cex w16sdtdh wp14">
+<w:document xmlns:wpc="http://schemas.microsoft.com/office/word/2010/wordprocessingCanvas" xmlns:cx="http://schemas.microsoft.com/office/drawing/2014/chartex" xmlns:cx1="http://schemas.microsoft.com/office/drawing/2015/9/8/chartex" xmlns:cx2="http://schemas.microsoft.com/office/drawing/2015/10/21/chartex" xmlns:cx3="http://schemas.microsoft.com/office/drawing/2016/5/9/chartex" xmlns:cx4="http://schemas.microsoft.com/office/drawing/2016/5/10/chartex" xmlns:cx5="http://schemas.microsoft.com/office/drawing/2016/5/11/chartex" xmlns:cx6="http://schemas.microsoft.com/office/drawing/2016/5/12/chartex" xmlns:cx7="http://schemas.microsoft.com/office/drawing/2016/5/13/chartex" xmlns:cx8="http://schemas.microsoft.com/office/drawing/2016/5/14/chartex" xmlns:mc="http://schemas.openxmlformats.org/markup-compatibility/2006" xmlns:aink="http://schemas.microsoft.com/office/drawing/2016/ink" xmlns:am3d="http://schemas.microsoft.com/office/drawing/2017/model3d" xmlns:o="urn:schemas-microsoft-com:office:office" xmlns:oel="http://schemas.microsoft.com/office/2019/extlst" xmlns:r="http://schemas.openxmlformats.org/officeDocument/2006/relationships" xmlns:m="http://schemas.openxmlformats.org/officeDocument/2006/math" xmlns:v="urn:schemas-microsoft-com:vml" xmlns:wp14="http://schemas.microsoft.com/office/word/2010/wordprocessingDrawing" xmlns:wp="http://schemas.openxmlformats.org/drawingml/2006/wordprocessingDrawing" xmlns:w10="urn:schemas-microsoft-com:office:word" xmlns:w="http://schemas.openxmlformats.org/wordprocessingml/2006/main" xmlns:w14="http://schemas.microsoft.com/office/word/2010/wordml" xmlns:w15="http://schemas.microsoft.com/office/word/2012/wordml" xmlns:w16cex="http://schemas.microsoft.com/office/word/2018/wordml/cex" xmlns:w16cid="http://schemas.microsoft.com/office/word/2016/wordml/cid" xmlns:w16="http://schemas.microsoft.com/office/word/2018/wordml" xmlns:w16du="http://schemas.microsoft.com/office/word/2023/wordml/word16du" xmlns:w16sdtdh="http://schemas.microsoft.com/office/word/2020/wordml/sdtdatahash" xmlns:w16sdtfl="http://schemas.microsoft.com/office/word/2024/wordml/sdtformatlock" xmlns:w16se="http://schemas.microsoft.com/office/word/2015/wordml/symex" xmlns:wpg="http://schemas.microsoft.com/office/word/2010/wordprocessingGroup" xmlns:wpi="http://schemas.microsoft.com/office/word/2010/wordprocessingInk" xmlns:wne="http://schemas.microsoft.com/office/word/2006/wordml" xmlns:wps="http://schemas.microsoft.com/office/word/2010/wordprocessingShape" mc:Ignorable="w14 w15 w16se w16cid w16 w16cex w16sdtdh w16sdtfl w16du wp14">
   <w:body>
+    <w:p>
+      <w:pPr>
+        <w:spacing w:before="0" w:line="240" w:lineRule="auto"/>
+        <w:jc w:val="center"/>
+        <w:rPr>
+          <w:b/>
+          <w:bCs/>
+          <w:sz w:val="32"/>
+          <w:szCs w:val="32"/>
+          <w:u w:val="single"/>
+        </w:rPr>
+      </w:pPr>
+      <w:r>
+        <w:rPr>
+          <w:b/>
+          <w:bCs/>
+          <w:sz w:val="32"/>
+          <w:szCs w:val="32"/>
+          <w:u w:val="single"/>
+        </w:rPr>
+        <w:t xml:space="preserve">TS </w:t>
+      </w:r>
+      <w:r>
+        <w:rPr>
+          <w:b/>
+          <w:bCs/>
+          <w:sz w:val="32"/>
+          <w:szCs w:val="32"/>
+          <w:u w:val="single"/>
+        </w:rPr>
+        <w:t>Krama</w:t>
+      </w:r>
+      <w:r>
+        <w:rPr>
+          <w:b/>
+          <w:bCs/>
+          <w:sz w:val="32"/>
+          <w:szCs w:val="32"/>
+          <w:u w:val="single"/>
+        </w:rPr>
+        <w:t xml:space="preserve"> Paatam – TS </w:t>
+      </w:r>
+      <w:r>
+        <w:rPr>
+          <w:b/>
+          <w:bCs/>
+          <w:sz w:val="32"/>
+          <w:szCs w:val="32"/>
+          <w:u w:val="single"/>
+        </w:rPr>
+        <w:t xml:space="preserve">5.6 </w:t>
+      </w:r>
+      <w:r>
+        <w:rPr>
+          <w:b/>
+          <w:bCs/>
+          <w:sz w:val="32"/>
+          <w:szCs w:val="32"/>
+          <w:u w:val="single"/>
+        </w:rPr>
+        <w:t xml:space="preserve"> </w:t>
+      </w:r>
+      <w:r>
+        <w:rPr>
+          <w:b/>
+          <w:bCs/>
+          <w:sz w:val="32"/>
+          <w:szCs w:val="32"/>
+          <w:u w:val="single"/>
+        </w:rPr>
+        <w:t>Tamil</w:t>
+      </w:r>
+      <w:r>
+        <w:rPr>
+          <w:b/>
+          <w:bCs/>
+          <w:sz w:val="32"/>
+          <w:szCs w:val="32"/>
+          <w:u w:val="single"/>
+        </w:rPr>
+        <w:t xml:space="preserve"> </w:t>
+      </w:r>
+      <w:r>
+        <w:rPr>
+          <w:b/>
+          <w:bCs/>
+          <w:sz w:val="32"/>
+          <w:szCs w:val="32"/>
+          <w:u w:val="single"/>
+        </w:rPr>
+        <w:t>Corrections –</w:t>
+      </w:r>
+      <w:r>
+        <w:rPr>
+          <w:b/>
+          <w:bCs/>
+          <w:sz w:val="32"/>
+          <w:szCs w:val="32"/>
+          <w:u w:val="single"/>
+        </w:rPr>
+        <w:t xml:space="preserve"> </w:t>
+      </w:r>
+      <w:r>
+        <w:rPr>
+          <w:b/>
+          <w:bCs/>
+          <w:sz w:val="32"/>
+          <w:szCs w:val="32"/>
+          <w:u w:val="single"/>
+        </w:rPr>
+        <w:t xml:space="preserve">Observed till </w:t>
+      </w:r>
+      <w:r>
+        <w:rPr>
+          <w:b/>
+          <w:bCs/>
+          <w:sz w:val="32"/>
+          <w:szCs w:val="32"/>
+          <w:highlight w:val="red"/>
+          <w:u w:val="single"/>
+        </w:rPr>
+        <w:t>????</w:t>
+      </w:r>
+    </w:p>
+    <w:p>
+      <w:pPr>
+        <w:spacing w:before="0" w:line="240" w:lineRule="auto"/>
+        <w:jc w:val="center"/>
+        <w:rPr>
+          <w:bCs/>
+          <w:sz w:val="32"/>
+          <w:szCs w:val="32"/>
+        </w:rPr>
+      </w:pPr>
+      <w:r>
+        <w:rPr>
+          <w:bCs/>
+          <w:sz w:val="32"/>
+          <w:szCs w:val="32"/>
+        </w:rPr>
+        <w:t>(ignore those which are already incorporated in your book’s version and date)</w:t>
+      </w:r>
+    </w:p>
+    <w:tbl>
+      <w:tblPr>
+        <w:tblW w:w="13970" w:type="dxa"/>
+        <w:tblInd w:w="-792" w:type="dxa"/>
+        <w:tblBorders>
+          <w:top w:val="single" w:sz="4" w:space="0" w:color="000000"/>
+          <w:left w:val="single" w:sz="4" w:space="0" w:color="000000"/>
+          <w:bottom w:val="single" w:sz="4" w:space="0" w:color="000000"/>
+          <w:right w:val="single" w:sz="4" w:space="0" w:color="000000"/>
+          <w:insideH w:val="single" w:sz="4" w:space="0" w:color="000000"/>
+          <w:insideV w:val="single" w:sz="4" w:space="0" w:color="000000"/>
+        </w:tblBorders>
+        <w:tblLook w:val="04A0" w:firstRow="1" w:lastRow="0" w:firstColumn="1" w:lastColumn="0" w:noHBand="0" w:noVBand="1"/>
+      </w:tblPr>
+      <w:tblGrid>
+        <w:gridCol w:w="4048"/>
+        <w:gridCol w:w="4819"/>
+        <w:gridCol w:w="5103"/>
+      </w:tblGrid>
+      <w:tr>
+        <w:tc>
+          <w:tcPr>
+            <w:tcW w:w="4048" w:type="dxa"/>
+          </w:tcPr>
+          <w:p>
+            <w:pPr>
+              <w:spacing w:before="0" w:line="240" w:lineRule="auto"/>
+              <w:jc w:val="center"/>
+              <w:rPr>
+                <w:sz w:val="32"/>
+                <w:szCs w:val="32"/>
+              </w:rPr>
+            </w:pPr>
+            <w:r>
+              <w:rPr>
+                <w:sz w:val="32"/>
+                <w:szCs w:val="32"/>
+              </w:rPr>
+              <w:t>Section, Paragraph</w:t>
+            </w:r>
+          </w:p>
+          <w:p>
+            <w:pPr>
+              <w:spacing w:before="0" w:line="240" w:lineRule="auto"/>
+              <w:jc w:val="center"/>
+              <w:rPr>
+                <w:sz w:val="32"/>
+                <w:szCs w:val="32"/>
+              </w:rPr>
+            </w:pPr>
+            <w:r>
+              <w:rPr>
+                <w:sz w:val="32"/>
+                <w:szCs w:val="32"/>
+              </w:rPr>
+              <w:t>Reference</w:t>
+            </w:r>
+          </w:p>
+        </w:tc>
+        <w:tc>
+          <w:tcPr>
+            <w:tcW w:w="4819" w:type="dxa"/>
+          </w:tcPr>
+          <w:p>
+            <w:pPr>
+              <w:spacing w:before="0" w:line="240" w:lineRule="auto"/>
+              <w:jc w:val="center"/>
+              <w:rPr>
+                <w:sz w:val="32"/>
+                <w:szCs w:val="32"/>
+              </w:rPr>
+            </w:pPr>
+            <w:r>
+              <w:rPr>
+                <w:sz w:val="32"/>
+                <w:szCs w:val="32"/>
+              </w:rPr>
+              <w:t>As Printed</w:t>
+            </w:r>
+          </w:p>
+        </w:tc>
+        <w:tc>
+          <w:tcPr>
+            <w:tcW w:w="5103" w:type="dxa"/>
+          </w:tcPr>
+          <w:p>
+            <w:pPr>
+              <w:spacing w:before="0" w:line="240" w:lineRule="auto"/>
+              <w:ind w:right="-18"/>
+              <w:jc w:val="center"/>
+              <w:rPr>
+                <w:sz w:val="32"/>
+                <w:szCs w:val="32"/>
+              </w:rPr>
+            </w:pPr>
+            <w:r>
+              <w:rPr>
+                <w:sz w:val="32"/>
+                <w:szCs w:val="32"/>
+              </w:rPr>
+              <w:t>To be read as or corrected as</w:t>
+            </w:r>
+          </w:p>
+        </w:tc>
+      </w:tr>
+    </w:tbl>
+    <w:p>
+      <w:pPr>
+        <w:spacing w:before="0" w:line="240" w:lineRule="auto"/>
+        <w:rPr>
+          <w:vanish/>
+          <w:sz w:val="32"/>
+          <w:szCs w:val="32"/>
+        </w:rPr>
+      </w:pPr>
+    </w:p>
+    <w:tbl>
+      <w:tblPr>
+        <w:tblW w:w="13970" w:type="dxa"/>
+        <w:tblInd w:w="-792" w:type="dxa"/>
+        <w:tblBorders>
+          <w:top w:val="single" w:sz="4" w:space="0" w:color="000000"/>
+          <w:left w:val="single" w:sz="4" w:space="0" w:color="000000"/>
+          <w:bottom w:val="single" w:sz="4" w:space="0" w:color="000000"/>
+          <w:right w:val="single" w:sz="4" w:space="0" w:color="000000"/>
+          <w:insideH w:val="single" w:sz="4" w:space="0" w:color="000000"/>
+          <w:insideV w:val="single" w:sz="4" w:space="0" w:color="000000"/>
+        </w:tblBorders>
+        <w:tblLook w:val="04A0" w:firstRow="1" w:lastRow="0" w:firstColumn="1" w:lastColumn="0" w:noHBand="0" w:noVBand="1"/>
+      </w:tblPr>
+      <w:tblGrid>
+        <w:gridCol w:w="4048"/>
+        <w:gridCol w:w="4819"/>
+        <w:gridCol w:w="5103"/>
+      </w:tblGrid>
+      <w:tr>
+        <w:trPr>
+          <w:trHeight w:val="918"/>
+        </w:trPr>
+        <w:tc>
+          <w:tcPr>
+            <w:tcW w:w="4048" w:type="dxa"/>
+            <w:shd w:val="clear" w:color="auto" w:fill="auto"/>
+          </w:tcPr>
+          <w:p>
+            <w:pPr>
+              <w:widowControl w:val="0"/>
+              <w:tabs>
+                <w:tab w:val="left" w:pos="993"/>
+              </w:tabs>
+              <w:autoSpaceDE w:val="0"/>
+              <w:autoSpaceDN w:val="0"/>
+              <w:adjustRightInd w:val="0"/>
+              <w:spacing w:before="0" w:line="252" w:lineRule="auto"/>
+              <w:ind w:right="297"/>
+              <w:rPr>
+                <w:rFonts w:cs="Arial"/>
+                <w:b/>
+                <w:sz w:val="28"/>
+                <w:szCs w:val="32"/>
+              </w:rPr>
+            </w:pPr>
+            <w:r>
+              <w:rPr>
+                <w:rFonts w:cs="Arial"/>
+                <w:b/>
+                <w:sz w:val="28"/>
+                <w:szCs w:val="32"/>
+              </w:rPr>
+              <w:t>T.S.5.6.1.</w:t>
+            </w:r>
+            <w:r>
+              <w:rPr>
+                <w:rFonts w:cs="Arial"/>
+                <w:b/>
+                <w:sz w:val="28"/>
+                <w:szCs w:val="32"/>
+              </w:rPr>
+              <w:t>4</w:t>
+            </w:r>
+            <w:r>
+              <w:rPr>
+                <w:rFonts w:cs="Arial"/>
+                <w:b/>
+                <w:sz w:val="28"/>
+                <w:szCs w:val="32"/>
+              </w:rPr>
+              <w:t xml:space="preserve"> – Kramam</w:t>
+            </w:r>
+          </w:p>
+          <w:p>
+            <w:pPr>
+              <w:widowControl w:val="0"/>
+              <w:tabs>
+                <w:tab w:val="left" w:pos="993"/>
+              </w:tabs>
+              <w:autoSpaceDE w:val="0"/>
+              <w:autoSpaceDN w:val="0"/>
+              <w:adjustRightInd w:val="0"/>
+              <w:spacing w:before="0" w:line="252" w:lineRule="auto"/>
+              <w:ind w:right="297"/>
+              <w:rPr>
+                <w:rFonts w:cs="Arial"/>
+                <w:b/>
+                <w:sz w:val="28"/>
+                <w:szCs w:val="32"/>
+              </w:rPr>
+            </w:pPr>
+            <w:r>
+              <w:rPr>
+                <w:rFonts w:cs="Arial"/>
+                <w:b/>
+                <w:sz w:val="28"/>
+                <w:szCs w:val="32"/>
+              </w:rPr>
+              <w:t>Krama Vaakyam No.– 52</w:t>
+            </w:r>
+          </w:p>
+          <w:p>
+            <w:pPr>
+              <w:widowControl w:val="0"/>
+              <w:autoSpaceDE w:val="0"/>
+              <w:autoSpaceDN w:val="0"/>
+              <w:adjustRightInd w:val="0"/>
+              <w:spacing w:before="0" w:line="240" w:lineRule="auto"/>
+              <w:rPr>
+                <w:rFonts w:cs="Arial"/>
+                <w:bCs/>
+                <w:sz w:val="36"/>
+                <w:szCs w:val="36"/>
+                <w:lang w:bidi="ml-IN"/>
+              </w:rPr>
+            </w:pPr>
+            <w:r>
+              <w:rPr>
+                <w:rFonts w:cs="Arial"/>
+                <w:b/>
+                <w:sz w:val="28"/>
+                <w:szCs w:val="32"/>
+              </w:rPr>
+              <w:t>Panchaati No</w:t>
+            </w:r>
+            <w:r>
+              <w:rPr>
+                <w:rFonts w:cs="Arial"/>
+                <w:b/>
+                <w:szCs w:val="32"/>
+              </w:rPr>
+              <w:t xml:space="preserve">. - </w:t>
+            </w:r>
+            <w:r>
+              <w:rPr>
+                <w:rFonts w:cs="Arial"/>
+                <w:b/>
+                <w:sz w:val="28"/>
+                <w:szCs w:val="32"/>
+              </w:rPr>
+              <w:t>4</w:t>
+            </w:r>
+          </w:p>
+        </w:tc>
+        <w:tc>
+          <w:tcPr>
+            <w:tcW w:w="4819" w:type="dxa"/>
+            <w:shd w:val="clear" w:color="auto" w:fill="auto"/>
+          </w:tcPr>
+          <w:p>
+            <w:pPr>
+              <w:widowControl w:val="0"/>
+              <w:autoSpaceDE w:val="0"/>
+              <w:autoSpaceDN w:val="0"/>
+              <w:adjustRightInd w:val="0"/>
+              <w:spacing w:before="0" w:line="240" w:lineRule="auto"/>
+              <w:jc w:val="center"/>
+              <w:rPr>
+                <w:rFonts w:ascii="BRH Devanagari Extra" w:hAnsi="BRH Devanagari Extra" w:cs="BRH Devanagari Extra"/>
+                <w:color w:val="000000"/>
+                <w:sz w:val="36"/>
+                <w:szCs w:val="40"/>
+                <w:lang w:bidi="ml-IN"/>
+              </w:rPr>
+            </w:pPr>
+            <w:r>
+              <w:rPr>
+                <w:rFonts w:ascii="Latha" w:hAnsi="Latha" w:cs="Latha"/>
+                <w:sz w:val="28"/>
+                <w:szCs w:val="28"/>
+                <w:cs/>
+                <w:lang w:bidi="ta-IN"/>
+              </w:rPr>
+              <w:t>இ</w:t>
+            </w:r>
+            <w:r>
+              <w:rPr>
+                <w:rFonts w:ascii="BRH Tamil Tab Extra" w:hAnsi="BRH Tamil Tab Extra" w:cs="Latha"/>
+                <w:b/>
+                <w:sz w:val="32"/>
+                <w:szCs w:val="28"/>
+                <w:lang w:bidi="ta-IN"/>
+              </w:rPr>
+              <w:t>…</w:t>
+            </w:r>
+            <w:r>
+              <w:rPr>
+                <w:rFonts w:ascii="Latha" w:hAnsi="Latha" w:cs="Latha"/>
+                <w:sz w:val="28"/>
+                <w:szCs w:val="28"/>
+                <w:cs/>
+                <w:lang w:bidi="ta-IN"/>
+              </w:rPr>
+              <w:t>ஹ</w:t>
+            </w:r>
+            <w:r>
+              <w:rPr>
+                <w:rFonts w:ascii="Latha" w:hAnsi="Latha" w:cs="Latha"/>
+                <w:sz w:val="28"/>
+                <w:szCs w:val="28"/>
+                <w:lang w:bidi="ta-IN"/>
+              </w:rPr>
+              <w:t xml:space="preserve"> </w:t>
+            </w:r>
+            <w:r>
+              <w:rPr>
+                <w:rFonts w:ascii="Latha" w:hAnsi="Latha" w:cs="Latha"/>
+                <w:sz w:val="28"/>
+                <w:szCs w:val="28"/>
+                <w:cs/>
+                <w:lang w:bidi="ta-IN"/>
+              </w:rPr>
+              <w:t>ந</w:t>
+            </w:r>
+            <w:r>
+              <w:rPr>
+                <w:rFonts w:ascii="BRH Tamil Tab Extra" w:hAnsi="BRH Tamil Tab Extra" w:cs="Latha"/>
+                <w:b/>
+                <w:sz w:val="36"/>
+                <w:szCs w:val="28"/>
+                <w:lang w:bidi="ta-IN"/>
+              </w:rPr>
+              <w:t>†</w:t>
+            </w:r>
+            <w:r>
+              <w:rPr>
+                <w:rFonts w:ascii="Latha" w:hAnsi="Latha" w:cs="Latha"/>
+                <w:b/>
+                <w:bCs/>
+                <w:sz w:val="32"/>
+                <w:szCs w:val="32"/>
+                <w:cs/>
+                <w:lang w:bidi="ta-IN"/>
+              </w:rPr>
+              <w:t>:</w:t>
+            </w:r>
+            <w:r>
+              <w:rPr>
+                <w:rFonts w:ascii="Latha" w:hAnsi="Latha" w:cs="Latha"/>
+                <w:sz w:val="28"/>
+                <w:szCs w:val="28"/>
+                <w:lang w:bidi="ta-IN"/>
+              </w:rPr>
+              <w:t xml:space="preserve"> | </w:t>
+            </w:r>
+            <w:r>
+              <w:rPr>
+                <w:rFonts w:ascii="Latha" w:hAnsi="Latha" w:cs="Latha"/>
+                <w:sz w:val="28"/>
+                <w:szCs w:val="28"/>
+                <w:cs/>
+                <w:lang w:bidi="ta-IN"/>
+              </w:rPr>
+              <w:t>ந</w:t>
+            </w:r>
+            <w:r>
+              <w:rPr>
+                <w:rFonts w:ascii="BRH Tamil Tab Extra" w:hAnsi="BRH Tamil Tab Extra" w:cs="Latha"/>
+                <w:b/>
+                <w:sz w:val="32"/>
+                <w:szCs w:val="28"/>
+                <w:lang w:bidi="ta-IN"/>
+              </w:rPr>
+              <w:t>…</w:t>
+            </w:r>
+            <w:r>
+              <w:rPr>
+                <w:rFonts w:ascii="Latha" w:hAnsi="Latha" w:cs="Latha"/>
+                <w:sz w:val="28"/>
+                <w:szCs w:val="28"/>
+                <w:lang w:bidi="ta-IN"/>
+              </w:rPr>
+              <w:t xml:space="preserve"> </w:t>
+            </w:r>
+            <w:r>
+              <w:rPr>
+                <w:rFonts w:ascii="Latha" w:hAnsi="Latha" w:cs="Latha"/>
+                <w:sz w:val="28"/>
+                <w:szCs w:val="28"/>
+                <w:cs/>
+                <w:lang w:bidi="ta-IN"/>
+              </w:rPr>
+              <w:t>இ</w:t>
+            </w:r>
+            <w:r>
+              <w:rPr>
+                <w:rFonts w:ascii="Latha" w:hAnsi="Latha" w:cs="Latha"/>
+                <w:sz w:val="28"/>
+                <w:szCs w:val="28"/>
+                <w:highlight w:val="yellow"/>
+                <w:cs/>
+                <w:lang w:bidi="ta-IN"/>
+              </w:rPr>
+              <w:t>தி</w:t>
+            </w:r>
+            <w:r>
+              <w:rPr>
+                <w:rFonts w:ascii="Latha" w:hAnsi="Latha" w:cs="Latha"/>
+                <w:sz w:val="28"/>
+                <w:szCs w:val="28"/>
+                <w:highlight w:val="yellow"/>
+                <w:lang w:bidi="ta-IN"/>
+              </w:rPr>
+              <w:t xml:space="preserve"> </w:t>
+            </w:r>
+            <w:r>
+              <w:rPr>
+                <w:rFonts w:ascii="Latha" w:hAnsi="Latha" w:cs="Latha"/>
+                <w:sz w:val="28"/>
+                <w:szCs w:val="28"/>
+                <w:highlight w:val="yellow"/>
+                <w:cs/>
+                <w:lang w:bidi="ta-IN"/>
+              </w:rPr>
+              <w:t>ந</w:t>
+            </w:r>
+            <w:r>
+              <w:rPr>
+                <w:rFonts w:ascii="BRH Tamil Tab Extra" w:hAnsi="BRH Tamil Tab Extra" w:cs="Latha"/>
+                <w:b/>
+                <w:sz w:val="36"/>
+                <w:szCs w:val="28"/>
+                <w:lang w:bidi="ta-IN"/>
+              </w:rPr>
+              <w:t>†</w:t>
+            </w:r>
+            <w:r>
+              <w:rPr>
+                <w:rFonts w:ascii="Latha" w:hAnsi="Latha" w:cs="Latha"/>
+                <w:b/>
+                <w:bCs/>
+                <w:sz w:val="32"/>
+                <w:szCs w:val="32"/>
+                <w:cs/>
+                <w:lang w:bidi="ta-IN"/>
+              </w:rPr>
+              <w:t>:</w:t>
+            </w:r>
+            <w:r>
+              <w:rPr>
+                <w:rFonts w:ascii="Latha" w:hAnsi="Latha" w:cs="Latha"/>
+                <w:sz w:val="28"/>
+                <w:szCs w:val="28"/>
+                <w:lang w:bidi="ta-IN"/>
+              </w:rPr>
+              <w:t xml:space="preserve"> ||</w:t>
+            </w:r>
+          </w:p>
+        </w:tc>
+        <w:tc>
+          <w:tcPr>
+            <w:tcW w:w="5103" w:type="dxa"/>
+            <w:shd w:val="clear" w:color="auto" w:fill="auto"/>
+          </w:tcPr>
+          <w:p>
+            <w:pPr>
+              <w:widowControl w:val="0"/>
+              <w:autoSpaceDE w:val="0"/>
+              <w:autoSpaceDN w:val="0"/>
+              <w:adjustRightInd w:val="0"/>
+              <w:spacing w:before="0" w:line="240" w:lineRule="auto"/>
+              <w:jc w:val="center"/>
+              <w:rPr>
+                <w:rFonts w:ascii="BRH Devanagari Extra" w:hAnsi="BRH Devanagari Extra" w:cs="BRH Devanagari Extra"/>
+                <w:color w:val="000000"/>
+                <w:sz w:val="36"/>
+                <w:szCs w:val="40"/>
+                <w:lang w:bidi="ml-IN"/>
+              </w:rPr>
+            </w:pPr>
+            <w:r>
+              <w:rPr>
+                <w:rFonts w:ascii="Latha" w:hAnsi="Latha" w:cs="Latha"/>
+                <w:sz w:val="28"/>
+                <w:szCs w:val="28"/>
+                <w:cs/>
+                <w:lang w:bidi="ta-IN"/>
+              </w:rPr>
+              <w:t>இ</w:t>
+            </w:r>
+            <w:r>
+              <w:rPr>
+                <w:rFonts w:ascii="BRH Tamil Tab Extra" w:hAnsi="BRH Tamil Tab Extra" w:cs="Latha"/>
+                <w:b/>
+                <w:sz w:val="32"/>
+                <w:szCs w:val="28"/>
+                <w:lang w:bidi="ta-IN"/>
+              </w:rPr>
+              <w:t>…</w:t>
+            </w:r>
+            <w:r>
+              <w:rPr>
+                <w:rFonts w:ascii="Latha" w:hAnsi="Latha" w:cs="Latha"/>
+                <w:sz w:val="28"/>
+                <w:szCs w:val="28"/>
+                <w:cs/>
+                <w:lang w:bidi="ta-IN"/>
+              </w:rPr>
+              <w:t>ஹ</w:t>
+            </w:r>
+            <w:r>
+              <w:rPr>
+                <w:rFonts w:ascii="Latha" w:hAnsi="Latha" w:cs="Latha"/>
+                <w:sz w:val="28"/>
+                <w:szCs w:val="28"/>
+                <w:lang w:bidi="ta-IN"/>
+              </w:rPr>
+              <w:t xml:space="preserve"> </w:t>
+            </w:r>
+            <w:r>
+              <w:rPr>
+                <w:rFonts w:ascii="Latha" w:hAnsi="Latha" w:cs="Latha"/>
+                <w:sz w:val="28"/>
+                <w:szCs w:val="28"/>
+                <w:cs/>
+                <w:lang w:bidi="ta-IN"/>
+              </w:rPr>
+              <w:t>ந</w:t>
+            </w:r>
+            <w:r>
+              <w:rPr>
+                <w:rFonts w:ascii="BRH Tamil Tab Extra" w:hAnsi="BRH Tamil Tab Extra" w:cs="Latha"/>
+                <w:b/>
+                <w:sz w:val="36"/>
+                <w:szCs w:val="28"/>
+                <w:lang w:bidi="ta-IN"/>
+              </w:rPr>
+              <w:t>†</w:t>
+            </w:r>
+            <w:r>
+              <w:rPr>
+                <w:rFonts w:ascii="Latha" w:hAnsi="Latha" w:cs="Latha"/>
+                <w:b/>
+                <w:bCs/>
+                <w:sz w:val="32"/>
+                <w:szCs w:val="32"/>
+                <w:cs/>
+                <w:lang w:bidi="ta-IN"/>
+              </w:rPr>
+              <w:t>:</w:t>
+            </w:r>
+            <w:r>
+              <w:rPr>
+                <w:rFonts w:ascii="Latha" w:hAnsi="Latha" w:cs="Latha"/>
+                <w:sz w:val="28"/>
+                <w:szCs w:val="28"/>
+                <w:lang w:bidi="ta-IN"/>
+              </w:rPr>
+              <w:t xml:space="preserve"> | </w:t>
+            </w:r>
+            <w:r>
+              <w:rPr>
+                <w:rFonts w:ascii="Latha" w:hAnsi="Latha" w:cs="Latha"/>
+                <w:sz w:val="28"/>
+                <w:szCs w:val="28"/>
+                <w:cs/>
+                <w:lang w:bidi="ta-IN"/>
+              </w:rPr>
+              <w:t>ந</w:t>
+            </w:r>
+            <w:r>
+              <w:rPr>
+                <w:rFonts w:ascii="BRH Tamil Tab Extra" w:hAnsi="BRH Tamil Tab Extra" w:cs="Latha"/>
+                <w:b/>
+                <w:sz w:val="32"/>
+                <w:szCs w:val="28"/>
+                <w:lang w:bidi="ta-IN"/>
+              </w:rPr>
+              <w:t>…</w:t>
+            </w:r>
+            <w:r>
+              <w:rPr>
+                <w:rFonts w:ascii="Latha" w:hAnsi="Latha" w:cs="Latha"/>
+                <w:sz w:val="28"/>
+                <w:szCs w:val="28"/>
+                <w:lang w:bidi="ta-IN"/>
+              </w:rPr>
+              <w:t xml:space="preserve"> </w:t>
+            </w:r>
+            <w:r>
+              <w:rPr>
+                <w:rFonts w:ascii="Latha" w:hAnsi="Latha" w:cs="Latha"/>
+                <w:sz w:val="28"/>
+                <w:szCs w:val="28"/>
+                <w:cs/>
+                <w:lang w:bidi="ta-IN"/>
+              </w:rPr>
+              <w:t>இ</w:t>
+            </w:r>
+            <w:r>
+              <w:rPr>
+                <w:rFonts w:ascii="Latha" w:hAnsi="Latha" w:cs="Latha"/>
+                <w:sz w:val="28"/>
+                <w:szCs w:val="28"/>
+                <w:highlight w:val="green"/>
+                <w:cs/>
+                <w:lang w:bidi="ta-IN"/>
+              </w:rPr>
+              <w:t>தி</w:t>
+            </w:r>
+            <w:r>
+              <w:rPr>
+                <w:rFonts w:ascii="BRH Tamil Tab Extra" w:hAnsi="BRH Tamil Tab Extra" w:cs="Latha"/>
+                <w:b/>
+                <w:sz w:val="36"/>
+                <w:szCs w:val="28"/>
+                <w:lang w:bidi="ta-IN"/>
+              </w:rPr>
+              <w:t>†</w:t>
+            </w:r>
+            <w:r>
+              <w:rPr>
+                <w:rFonts w:ascii="Latha" w:hAnsi="Latha" w:cs="Latha"/>
+                <w:sz w:val="28"/>
+                <w:szCs w:val="28"/>
+                <w:lang w:bidi="ta-IN"/>
+              </w:rPr>
+              <w:t xml:space="preserve"> </w:t>
+            </w:r>
+            <w:r>
+              <w:rPr>
+                <w:rFonts w:ascii="Latha" w:hAnsi="Latha" w:cs="Latha"/>
+                <w:sz w:val="28"/>
+                <w:szCs w:val="28"/>
+                <w:cs/>
+                <w:lang w:bidi="ta-IN"/>
+              </w:rPr>
+              <w:t>ந</w:t>
+            </w:r>
+            <w:r>
+              <w:rPr>
+                <w:rFonts w:ascii="Latha" w:hAnsi="Latha" w:cs="Latha"/>
+                <w:b/>
+                <w:bCs/>
+                <w:sz w:val="32"/>
+                <w:szCs w:val="32"/>
+                <w:cs/>
+                <w:lang w:bidi="ta-IN"/>
+              </w:rPr>
+              <w:t>:</w:t>
+            </w:r>
+            <w:r>
+              <w:rPr>
+                <w:rFonts w:ascii="Latha" w:hAnsi="Latha" w:cs="Latha"/>
+                <w:sz w:val="28"/>
+                <w:szCs w:val="28"/>
+                <w:lang w:bidi="ta-IN"/>
+              </w:rPr>
+              <w:t xml:space="preserve"> ||</w:t>
+            </w:r>
+          </w:p>
+        </w:tc>
+      </w:tr>
+    </w:tbl>
+    <w:p>
+      <w:pPr>
+        <w:spacing w:before="0" w:line="240" w:lineRule="auto"/>
+        <w:jc w:val="center"/>
+        <w:rPr>
+          <w:b/>
+          <w:bCs/>
+          <w:sz w:val="32"/>
+          <w:szCs w:val="32"/>
+          <w:u w:val="single"/>
+        </w:rPr>
+      </w:pPr>
+      <w:r>
+        <w:rPr>
+          <w:b/>
+          <w:bCs/>
+          <w:sz w:val="32"/>
+          <w:szCs w:val="32"/>
+          <w:u w:val="single"/>
+        </w:rPr>
+        <w:t>==================</w:t>
+      </w:r>
+    </w:p>
+    <w:p>
+      <w:pPr>
+        <w:spacing w:before="0" w:line="240" w:lineRule="auto"/>
+        <w:jc w:val="center"/>
+        <w:rPr>
+          <w:b/>
+          <w:bCs/>
+          <w:sz w:val="32"/>
+          <w:szCs w:val="32"/>
+          <w:u w:val="single"/>
+        </w:rPr>
+      </w:pPr>
+    </w:p>
+    <w:p>
+      <w:pPr>
+        <w:spacing w:before="0" w:line="240" w:lineRule="auto"/>
+        <w:jc w:val="center"/>
+        <w:rPr>
+          <w:b/>
+          <w:bCs/>
+          <w:sz w:val="32"/>
+          <w:szCs w:val="32"/>
+          <w:u w:val="single"/>
+        </w:rPr>
+      </w:pPr>
+    </w:p>
+    <w:p>
+      <w:pPr>
+        <w:spacing w:before="0" w:line="240" w:lineRule="auto"/>
+        <w:jc w:val="center"/>
+        <w:rPr>
+          <w:b/>
+          <w:bCs/>
+          <w:sz w:val="32"/>
+          <w:szCs w:val="32"/>
+          <w:u w:val="single"/>
+        </w:rPr>
+      </w:pPr>
+    </w:p>
+    <w:p>
+      <w:pPr>
+        <w:spacing w:before="0" w:line="240" w:lineRule="auto"/>
+        <w:jc w:val="center"/>
+        <w:rPr>
+          <w:b/>
+          <w:bCs/>
+          <w:sz w:val="32"/>
+          <w:szCs w:val="32"/>
+          <w:u w:val="single"/>
+        </w:rPr>
+      </w:pPr>
+    </w:p>
     <w:p>
       <w:pPr>
         <w:spacing w:before="0" w:line="240" w:lineRule="auto"/>
@@ -150,23 +1039,7 @@
           <w:b/>
           <w:szCs w:val="24"/>
         </w:rPr>
-        <w:t>(</w:t>
-      </w:r>
-      <w:proofErr w:type="gramStart"/>
-      <w:r>
-        <w:rPr>
-          <w:b/>
-          <w:szCs w:val="24"/>
-        </w:rPr>
-        <w:t>ignore</w:t>
-      </w:r>
-      <w:proofErr w:type="gramEnd"/>
-      <w:r>
-        <w:rPr>
-          <w:b/>
-          <w:szCs w:val="24"/>
-        </w:rPr>
-        <w:t xml:space="preserve"> those which are already incorporated in your book’s version and date)</w:t>
+        <w:t>(ignore those which are already incorporated in your book’s version and date)</w:t>
       </w:r>
     </w:p>
     <w:tbl>
@@ -741,6 +1614,7 @@
                 <w:sz w:val="28"/>
                 <w:szCs w:val="32"/>
               </w:rPr>
+              <w:lastRenderedPageBreak/>
               <w:t>T.S.5.6.1.1 – Kramam</w:t>
             </w:r>
           </w:p>
@@ -2675,7 +3549,6 @@
                 <w:sz w:val="28"/>
                 <w:szCs w:val="32"/>
               </w:rPr>
-              <w:lastRenderedPageBreak/>
               <w:t>T.S.5.6.3.1 – Kramam</w:t>
             </w:r>
           </w:p>
@@ -4255,6 +5128,7 @@
                 <w:sz w:val="28"/>
                 <w:szCs w:val="32"/>
               </w:rPr>
+              <w:lastRenderedPageBreak/>
               <w:t>T.S.5.6.5.3 – Kramam</w:t>
             </w:r>
           </w:p>
@@ -6118,7 +6992,6 @@
                 <w:cs/>
                 <w:lang w:bidi="ta-IN"/>
               </w:rPr>
-              <w:lastRenderedPageBreak/>
               <w:t>ஷடு</w:t>
             </w:r>
             <w:r>
@@ -6215,7 +7088,6 @@
                 <w:cs/>
                 <w:lang w:bidi="ta-IN"/>
               </w:rPr>
-              <w:lastRenderedPageBreak/>
               <w:t>நிர்</w:t>
             </w:r>
             <w:r>
@@ -6349,7 +7221,6 @@
                 <w:cs/>
                 <w:lang w:bidi="ta-IN"/>
               </w:rPr>
-              <w:lastRenderedPageBreak/>
               <w:t>ஷடு</w:t>
             </w:r>
             <w:r>
@@ -6453,7 +7324,6 @@
                 <w:sz w:val="28"/>
                 <w:szCs w:val="32"/>
               </w:rPr>
-              <w:lastRenderedPageBreak/>
               <w:t>T.S.5.6.10.2 – Kramam</w:t>
             </w:r>
           </w:p>
@@ -7930,6 +8800,7 @@
                 <w:sz w:val="28"/>
                 <w:szCs w:val="32"/>
               </w:rPr>
+              <w:lastRenderedPageBreak/>
               <w:t>T.S.5.6.15.1 – Kramam</w:t>
             </w:r>
           </w:p>
@@ -8511,7 +9382,6 @@
               </w:rPr>
               <w:t>“</w:t>
             </w:r>
-            <w:proofErr w:type="spellStart"/>
             <w:r>
               <w:rPr>
                 <w:b/>
@@ -8524,15 +9394,7 @@
                 <w:b/>
                 <w:bCs/>
               </w:rPr>
-              <w:t>a</w:t>
-            </w:r>
-            <w:proofErr w:type="spellEnd"/>
-            <w:r>
-              <w:rPr>
-                <w:b/>
-                <w:bCs/>
-              </w:rPr>
-              <w:t>”</w:t>
+              <w:t>a”</w:t>
             </w:r>
             <w:r>
               <w:rPr>
@@ -9314,16 +10176,7 @@
           <w:bCs/>
           <w:sz w:val="32"/>
         </w:rPr>
-        <w:t xml:space="preserve">replaced </w:t>
-      </w:r>
-      <w:proofErr w:type="gramStart"/>
-      <w:r>
-        <w:rPr>
-          <w:b/>
-          <w:bCs/>
-          <w:sz w:val="32"/>
-        </w:rPr>
-        <w:t>with</w:t>
+        <w:t>replaced with</w:t>
       </w:r>
       <w:r>
         <w:rPr>
@@ -9345,7 +10198,6 @@
         </w:rPr>
         <w:t>"</w:t>
       </w:r>
-      <w:proofErr w:type="gramEnd"/>
       <w:r>
         <w:rPr>
           <w:rFonts w:ascii="Latha" w:hAnsi="Latha" w:cs="Latha"/>
@@ -9858,7 +10710,7 @@
 </file>
 
 <file path=word/endnotes.xml><?xml version="1.0" encoding="utf-8"?>
-<w:endnotes xmlns:wpc="http://schemas.microsoft.com/office/word/2010/wordprocessingCanvas" xmlns:cx="http://schemas.microsoft.com/office/drawing/2014/chartex" xmlns:cx1="http://schemas.microsoft.com/office/drawing/2015/9/8/chartex" xmlns:cx2="http://schemas.microsoft.com/office/drawing/2015/10/21/chartex" xmlns:cx3="http://schemas.microsoft.com/office/drawing/2016/5/9/chartex" xmlns:cx4="http://schemas.microsoft.com/office/drawing/2016/5/10/chartex" xmlns:cx5="http://schemas.microsoft.com/office/drawing/2016/5/11/chartex" xmlns:cx6="http://schemas.microsoft.com/office/drawing/2016/5/12/chartex" xmlns:cx7="http://schemas.microsoft.com/office/drawing/2016/5/13/chartex" xmlns:cx8="http://schemas.microsoft.com/office/drawing/2016/5/14/chartex" xmlns:mc="http://schemas.openxmlformats.org/markup-compatibility/2006" xmlns:aink="http://schemas.microsoft.com/office/drawing/2016/ink" xmlns:am3d="http://schemas.microsoft.com/office/drawing/2017/model3d" xmlns:o="urn:schemas-microsoft-com:office:office" xmlns:oel="http://schemas.microsoft.com/office/2019/extlst" xmlns:r="http://schemas.openxmlformats.org/officeDocument/2006/relationships" xmlns:m="http://schemas.openxmlformats.org/officeDocument/2006/math" xmlns:v="urn:schemas-microsoft-com:vml" xmlns:wp14="http://schemas.microsoft.com/office/word/2010/wordprocessingDrawing" xmlns:wp="http://schemas.openxmlformats.org/drawingml/2006/wordprocessingDrawing" xmlns:w10="urn:schemas-microsoft-com:office:word" xmlns:w="http://schemas.openxmlformats.org/wordprocessingml/2006/main" xmlns:w14="http://schemas.microsoft.com/office/word/2010/wordml" xmlns:w15="http://schemas.microsoft.com/office/word/2012/wordml" xmlns:w16cex="http://schemas.microsoft.com/office/word/2018/wordml/cex" xmlns:w16cid="http://schemas.microsoft.com/office/word/2016/wordml/cid" xmlns:w16="http://schemas.microsoft.com/office/word/2018/wordml" xmlns:w16sdtdh="http://schemas.microsoft.com/office/word/2020/wordml/sdtdatahash" xmlns:w16se="http://schemas.microsoft.com/office/word/2015/wordml/symex" xmlns:wpg="http://schemas.microsoft.com/office/word/2010/wordprocessingGroup" xmlns:wpi="http://schemas.microsoft.com/office/word/2010/wordprocessingInk" xmlns:wne="http://schemas.microsoft.com/office/word/2006/wordml" xmlns:wps="http://schemas.microsoft.com/office/word/2010/wordprocessingShape" mc:Ignorable="w14 w15 w16se w16cid w16 w16cex w16sdtdh wp14">
+<w:endnotes xmlns:wpc="http://schemas.microsoft.com/office/word/2010/wordprocessingCanvas" xmlns:cx="http://schemas.microsoft.com/office/drawing/2014/chartex" xmlns:cx1="http://schemas.microsoft.com/office/drawing/2015/9/8/chartex" xmlns:cx2="http://schemas.microsoft.com/office/drawing/2015/10/21/chartex" xmlns:cx3="http://schemas.microsoft.com/office/drawing/2016/5/9/chartex" xmlns:cx4="http://schemas.microsoft.com/office/drawing/2016/5/10/chartex" xmlns:cx5="http://schemas.microsoft.com/office/drawing/2016/5/11/chartex" xmlns:cx6="http://schemas.microsoft.com/office/drawing/2016/5/12/chartex" xmlns:cx7="http://schemas.microsoft.com/office/drawing/2016/5/13/chartex" xmlns:cx8="http://schemas.microsoft.com/office/drawing/2016/5/14/chartex" xmlns:mc="http://schemas.openxmlformats.org/markup-compatibility/2006" xmlns:aink="http://schemas.microsoft.com/office/drawing/2016/ink" xmlns:am3d="http://schemas.microsoft.com/office/drawing/2017/model3d" xmlns:o="urn:schemas-microsoft-com:office:office" xmlns:oel="http://schemas.microsoft.com/office/2019/extlst" xmlns:r="http://schemas.openxmlformats.org/officeDocument/2006/relationships" xmlns:m="http://schemas.openxmlformats.org/officeDocument/2006/math" xmlns:v="urn:schemas-microsoft-com:vml" xmlns:wp14="http://schemas.microsoft.com/office/word/2010/wordprocessingDrawing" xmlns:wp="http://schemas.openxmlformats.org/drawingml/2006/wordprocessingDrawing" xmlns:w10="urn:schemas-microsoft-com:office:word" xmlns:w="http://schemas.openxmlformats.org/wordprocessingml/2006/main" xmlns:w14="http://schemas.microsoft.com/office/word/2010/wordml" xmlns:w15="http://schemas.microsoft.com/office/word/2012/wordml" xmlns:w16cex="http://schemas.microsoft.com/office/word/2018/wordml/cex" xmlns:w16cid="http://schemas.microsoft.com/office/word/2016/wordml/cid" xmlns:w16="http://schemas.microsoft.com/office/word/2018/wordml" xmlns:w16du="http://schemas.microsoft.com/office/word/2023/wordml/word16du" xmlns:w16sdtdh="http://schemas.microsoft.com/office/word/2020/wordml/sdtdatahash" xmlns:w16sdtfl="http://schemas.microsoft.com/office/word/2024/wordml/sdtformatlock" xmlns:w16se="http://schemas.microsoft.com/office/word/2015/wordml/symex" xmlns:wpg="http://schemas.microsoft.com/office/word/2010/wordprocessingGroup" xmlns:wpi="http://schemas.microsoft.com/office/word/2010/wordprocessingInk" xmlns:wne="http://schemas.microsoft.com/office/word/2006/wordml" xmlns:wps="http://schemas.microsoft.com/office/word/2010/wordprocessingShape" mc:Ignorable="w14 w15 w16se w16cid w16 w16cex w16sdtdh w16sdtfl w16du wp14">
   <w:endnote w:type="separator" w:id="-1">
     <w:p>
       <w:pPr>
@@ -9883,7 +10735,7 @@
 </file>
 
 <file path=word/footer1.xml><?xml version="1.0" encoding="utf-8"?>
-<w:ftr xmlns:wpc="http://schemas.microsoft.com/office/word/2010/wordprocessingCanvas" xmlns:cx="http://schemas.microsoft.com/office/drawing/2014/chartex" xmlns:cx1="http://schemas.microsoft.com/office/drawing/2015/9/8/chartex" xmlns:cx2="http://schemas.microsoft.com/office/drawing/2015/10/21/chartex" xmlns:cx3="http://schemas.microsoft.com/office/drawing/2016/5/9/chartex" xmlns:cx4="http://schemas.microsoft.com/office/drawing/2016/5/10/chartex" xmlns:cx5="http://schemas.microsoft.com/office/drawing/2016/5/11/chartex" xmlns:cx6="http://schemas.microsoft.com/office/drawing/2016/5/12/chartex" xmlns:cx7="http://schemas.microsoft.com/office/drawing/2016/5/13/chartex" xmlns:cx8="http://schemas.microsoft.com/office/drawing/2016/5/14/chartex" xmlns:mc="http://schemas.openxmlformats.org/markup-compatibility/2006" xmlns:aink="http://schemas.microsoft.com/office/drawing/2016/ink" xmlns:am3d="http://schemas.microsoft.com/office/drawing/2017/model3d" xmlns:o="urn:schemas-microsoft-com:office:office" xmlns:oel="http://schemas.microsoft.com/office/2019/extlst" xmlns:r="http://schemas.openxmlformats.org/officeDocument/2006/relationships" xmlns:m="http://schemas.openxmlformats.org/officeDocument/2006/math" xmlns:v="urn:schemas-microsoft-com:vml" xmlns:wp14="http://schemas.microsoft.com/office/word/2010/wordprocessingDrawing" xmlns:wp="http://schemas.openxmlformats.org/drawingml/2006/wordprocessingDrawing" xmlns:w10="urn:schemas-microsoft-com:office:word" xmlns:w="http://schemas.openxmlformats.org/wordprocessingml/2006/main" xmlns:w14="http://schemas.microsoft.com/office/word/2010/wordml" xmlns:w15="http://schemas.microsoft.com/office/word/2012/wordml" xmlns:w16cex="http://schemas.microsoft.com/office/word/2018/wordml/cex" xmlns:w16cid="http://schemas.microsoft.com/office/word/2016/wordml/cid" xmlns:w16="http://schemas.microsoft.com/office/word/2018/wordml" xmlns:w16sdtdh="http://schemas.microsoft.com/office/word/2020/wordml/sdtdatahash" xmlns:w16se="http://schemas.microsoft.com/office/word/2015/wordml/symex" xmlns:wpg="http://schemas.microsoft.com/office/word/2010/wordprocessingGroup" xmlns:wpi="http://schemas.microsoft.com/office/word/2010/wordprocessingInk" xmlns:wne="http://schemas.microsoft.com/office/word/2006/wordml" xmlns:wps="http://schemas.microsoft.com/office/word/2010/wordprocessingShape" mc:Ignorable="w14 w15 w16se w16cid w16 w16cex w16sdtdh wp14">
+<w:ftr xmlns:wpc="http://schemas.microsoft.com/office/word/2010/wordprocessingCanvas" xmlns:cx="http://schemas.microsoft.com/office/drawing/2014/chartex" xmlns:cx1="http://schemas.microsoft.com/office/drawing/2015/9/8/chartex" xmlns:cx2="http://schemas.microsoft.com/office/drawing/2015/10/21/chartex" xmlns:cx3="http://schemas.microsoft.com/office/drawing/2016/5/9/chartex" xmlns:cx4="http://schemas.microsoft.com/office/drawing/2016/5/10/chartex" xmlns:cx5="http://schemas.microsoft.com/office/drawing/2016/5/11/chartex" xmlns:cx6="http://schemas.microsoft.com/office/drawing/2016/5/12/chartex" xmlns:cx7="http://schemas.microsoft.com/office/drawing/2016/5/13/chartex" xmlns:cx8="http://schemas.microsoft.com/office/drawing/2016/5/14/chartex" xmlns:mc="http://schemas.openxmlformats.org/markup-compatibility/2006" xmlns:aink="http://schemas.microsoft.com/office/drawing/2016/ink" xmlns:am3d="http://schemas.microsoft.com/office/drawing/2017/model3d" xmlns:o="urn:schemas-microsoft-com:office:office" xmlns:oel="http://schemas.microsoft.com/office/2019/extlst" xmlns:r="http://schemas.openxmlformats.org/officeDocument/2006/relationships" xmlns:m="http://schemas.openxmlformats.org/officeDocument/2006/math" xmlns:v="urn:schemas-microsoft-com:vml" xmlns:wp14="http://schemas.microsoft.com/office/word/2010/wordprocessingDrawing" xmlns:wp="http://schemas.openxmlformats.org/drawingml/2006/wordprocessingDrawing" xmlns:w10="urn:schemas-microsoft-com:office:word" xmlns:w="http://schemas.openxmlformats.org/wordprocessingml/2006/main" xmlns:w14="http://schemas.microsoft.com/office/word/2010/wordml" xmlns:w15="http://schemas.microsoft.com/office/word/2012/wordml" xmlns:w16cex="http://schemas.microsoft.com/office/word/2018/wordml/cex" xmlns:w16cid="http://schemas.microsoft.com/office/word/2016/wordml/cid" xmlns:w16="http://schemas.microsoft.com/office/word/2018/wordml" xmlns:w16du="http://schemas.microsoft.com/office/word/2023/wordml/word16du" xmlns:w16sdtdh="http://schemas.microsoft.com/office/word/2020/wordml/sdtdatahash" xmlns:w16sdtfl="http://schemas.microsoft.com/office/word/2024/wordml/sdtformatlock" xmlns:w16se="http://schemas.microsoft.com/office/word/2015/wordml/symex" xmlns:wpg="http://schemas.microsoft.com/office/word/2010/wordprocessingGroup" xmlns:wpi="http://schemas.microsoft.com/office/word/2010/wordprocessingInk" xmlns:wne="http://schemas.microsoft.com/office/word/2006/wordml" xmlns:wps="http://schemas.microsoft.com/office/word/2010/wordprocessingShape" mc:Ignorable="w14 w15 w16se w16cid w16 w16cex w16sdtdh w16sdtfl w16du wp14">
   <w:p>
     <w:pPr>
       <w:pBdr>
@@ -10064,7 +10916,7 @@
 </file>
 
 <file path=word/footer2.xml><?xml version="1.0" encoding="utf-8"?>
-<w:ftr xmlns:wpc="http://schemas.microsoft.com/office/word/2010/wordprocessingCanvas" xmlns:cx="http://schemas.microsoft.com/office/drawing/2014/chartex" xmlns:cx1="http://schemas.microsoft.com/office/drawing/2015/9/8/chartex" xmlns:cx2="http://schemas.microsoft.com/office/drawing/2015/10/21/chartex" xmlns:cx3="http://schemas.microsoft.com/office/drawing/2016/5/9/chartex" xmlns:cx4="http://schemas.microsoft.com/office/drawing/2016/5/10/chartex" xmlns:cx5="http://schemas.microsoft.com/office/drawing/2016/5/11/chartex" xmlns:cx6="http://schemas.microsoft.com/office/drawing/2016/5/12/chartex" xmlns:cx7="http://schemas.microsoft.com/office/drawing/2016/5/13/chartex" xmlns:cx8="http://schemas.microsoft.com/office/drawing/2016/5/14/chartex" xmlns:mc="http://schemas.openxmlformats.org/markup-compatibility/2006" xmlns:aink="http://schemas.microsoft.com/office/drawing/2016/ink" xmlns:am3d="http://schemas.microsoft.com/office/drawing/2017/model3d" xmlns:o="urn:schemas-microsoft-com:office:office" xmlns:oel="http://schemas.microsoft.com/office/2019/extlst" xmlns:r="http://schemas.openxmlformats.org/officeDocument/2006/relationships" xmlns:m="http://schemas.openxmlformats.org/officeDocument/2006/math" xmlns:v="urn:schemas-microsoft-com:vml" xmlns:wp14="http://schemas.microsoft.com/office/word/2010/wordprocessingDrawing" xmlns:wp="http://schemas.openxmlformats.org/drawingml/2006/wordprocessingDrawing" xmlns:w10="urn:schemas-microsoft-com:office:word" xmlns:w="http://schemas.openxmlformats.org/wordprocessingml/2006/main" xmlns:w14="http://schemas.microsoft.com/office/word/2010/wordml" xmlns:w15="http://schemas.microsoft.com/office/word/2012/wordml" xmlns:w16cex="http://schemas.microsoft.com/office/word/2018/wordml/cex" xmlns:w16cid="http://schemas.microsoft.com/office/word/2016/wordml/cid" xmlns:w16="http://schemas.microsoft.com/office/word/2018/wordml" xmlns:w16sdtdh="http://schemas.microsoft.com/office/word/2020/wordml/sdtdatahash" xmlns:w16se="http://schemas.microsoft.com/office/word/2015/wordml/symex" xmlns:wpg="http://schemas.microsoft.com/office/word/2010/wordprocessingGroup" xmlns:wpi="http://schemas.microsoft.com/office/word/2010/wordprocessingInk" xmlns:wne="http://schemas.microsoft.com/office/word/2006/wordml" xmlns:wps="http://schemas.microsoft.com/office/word/2010/wordprocessingShape" mc:Ignorable="w14 w15 w16se w16cid w16 w16cex w16sdtdh wp14">
+<w:ftr xmlns:wpc="http://schemas.microsoft.com/office/word/2010/wordprocessingCanvas" xmlns:cx="http://schemas.microsoft.com/office/drawing/2014/chartex" xmlns:cx1="http://schemas.microsoft.com/office/drawing/2015/9/8/chartex" xmlns:cx2="http://schemas.microsoft.com/office/drawing/2015/10/21/chartex" xmlns:cx3="http://schemas.microsoft.com/office/drawing/2016/5/9/chartex" xmlns:cx4="http://schemas.microsoft.com/office/drawing/2016/5/10/chartex" xmlns:cx5="http://schemas.microsoft.com/office/drawing/2016/5/11/chartex" xmlns:cx6="http://schemas.microsoft.com/office/drawing/2016/5/12/chartex" xmlns:cx7="http://schemas.microsoft.com/office/drawing/2016/5/13/chartex" xmlns:cx8="http://schemas.microsoft.com/office/drawing/2016/5/14/chartex" xmlns:mc="http://schemas.openxmlformats.org/markup-compatibility/2006" xmlns:aink="http://schemas.microsoft.com/office/drawing/2016/ink" xmlns:am3d="http://schemas.microsoft.com/office/drawing/2017/model3d" xmlns:o="urn:schemas-microsoft-com:office:office" xmlns:oel="http://schemas.microsoft.com/office/2019/extlst" xmlns:r="http://schemas.openxmlformats.org/officeDocument/2006/relationships" xmlns:m="http://schemas.openxmlformats.org/officeDocument/2006/math" xmlns:v="urn:schemas-microsoft-com:vml" xmlns:wp14="http://schemas.microsoft.com/office/word/2010/wordprocessingDrawing" xmlns:wp="http://schemas.openxmlformats.org/drawingml/2006/wordprocessingDrawing" xmlns:w10="urn:schemas-microsoft-com:office:word" xmlns:w="http://schemas.openxmlformats.org/wordprocessingml/2006/main" xmlns:w14="http://schemas.microsoft.com/office/word/2010/wordml" xmlns:w15="http://schemas.microsoft.com/office/word/2012/wordml" xmlns:w16cex="http://schemas.microsoft.com/office/word/2018/wordml/cex" xmlns:w16cid="http://schemas.microsoft.com/office/word/2016/wordml/cid" xmlns:w16="http://schemas.microsoft.com/office/word/2018/wordml" xmlns:w16du="http://schemas.microsoft.com/office/word/2023/wordml/word16du" xmlns:w16sdtdh="http://schemas.microsoft.com/office/word/2020/wordml/sdtdatahash" xmlns:w16sdtfl="http://schemas.microsoft.com/office/word/2024/wordml/sdtformatlock" xmlns:w16se="http://schemas.microsoft.com/office/word/2015/wordml/symex" xmlns:wpg="http://schemas.microsoft.com/office/word/2010/wordprocessingGroup" xmlns:wpi="http://schemas.microsoft.com/office/word/2010/wordprocessingInk" xmlns:wne="http://schemas.microsoft.com/office/word/2006/wordml" xmlns:wps="http://schemas.microsoft.com/office/word/2010/wordprocessingShape" mc:Ignorable="w14 w15 w16se w16cid w16 w16cex w16sdtdh w16sdtfl w16du wp14">
   <w:p>
     <w:pPr>
       <w:pBdr>
@@ -10284,7 +11136,7 @@
 </file>
 
 <file path=word/footnotes.xml><?xml version="1.0" encoding="utf-8"?>
-<w:footnotes xmlns:wpc="http://schemas.microsoft.com/office/word/2010/wordprocessingCanvas" xmlns:cx="http://schemas.microsoft.com/office/drawing/2014/chartex" xmlns:cx1="http://schemas.microsoft.com/office/drawing/2015/9/8/chartex" xmlns:cx2="http://schemas.microsoft.com/office/drawing/2015/10/21/chartex" xmlns:cx3="http://schemas.microsoft.com/office/drawing/2016/5/9/chartex" xmlns:cx4="http://schemas.microsoft.com/office/drawing/2016/5/10/chartex" xmlns:cx5="http://schemas.microsoft.com/office/drawing/2016/5/11/chartex" xmlns:cx6="http://schemas.microsoft.com/office/drawing/2016/5/12/chartex" xmlns:cx7="http://schemas.microsoft.com/office/drawing/2016/5/13/chartex" xmlns:cx8="http://schemas.microsoft.com/office/drawing/2016/5/14/chartex" xmlns:mc="http://schemas.openxmlformats.org/markup-compatibility/2006" xmlns:aink="http://schemas.microsoft.com/office/drawing/2016/ink" xmlns:am3d="http://schemas.microsoft.com/office/drawing/2017/model3d" xmlns:o="urn:schemas-microsoft-com:office:office" xmlns:oel="http://schemas.microsoft.com/office/2019/extlst" xmlns:r="http://schemas.openxmlformats.org/officeDocument/2006/relationships" xmlns:m="http://schemas.openxmlformats.org/officeDocument/2006/math" xmlns:v="urn:schemas-microsoft-com:vml" xmlns:wp14="http://schemas.microsoft.com/office/word/2010/wordprocessingDrawing" xmlns:wp="http://schemas.openxmlformats.org/drawingml/2006/wordprocessingDrawing" xmlns:w10="urn:schemas-microsoft-com:office:word" xmlns:w="http://schemas.openxmlformats.org/wordprocessingml/2006/main" xmlns:w14="http://schemas.microsoft.com/office/word/2010/wordml" xmlns:w15="http://schemas.microsoft.com/office/word/2012/wordml" xmlns:w16cex="http://schemas.microsoft.com/office/word/2018/wordml/cex" xmlns:w16cid="http://schemas.microsoft.com/office/word/2016/wordml/cid" xmlns:w16="http://schemas.microsoft.com/office/word/2018/wordml" xmlns:w16sdtdh="http://schemas.microsoft.com/office/word/2020/wordml/sdtdatahash" xmlns:w16se="http://schemas.microsoft.com/office/word/2015/wordml/symex" xmlns:wpg="http://schemas.microsoft.com/office/word/2010/wordprocessingGroup" xmlns:wpi="http://schemas.microsoft.com/office/word/2010/wordprocessingInk" xmlns:wne="http://schemas.microsoft.com/office/word/2006/wordml" xmlns:wps="http://schemas.microsoft.com/office/word/2010/wordprocessingShape" mc:Ignorable="w14 w15 w16se w16cid w16 w16cex w16sdtdh wp14">
+<w:footnotes xmlns:wpc="http://schemas.microsoft.com/office/word/2010/wordprocessingCanvas" xmlns:cx="http://schemas.microsoft.com/office/drawing/2014/chartex" xmlns:cx1="http://schemas.microsoft.com/office/drawing/2015/9/8/chartex" xmlns:cx2="http://schemas.microsoft.com/office/drawing/2015/10/21/chartex" xmlns:cx3="http://schemas.microsoft.com/office/drawing/2016/5/9/chartex" xmlns:cx4="http://schemas.microsoft.com/office/drawing/2016/5/10/chartex" xmlns:cx5="http://schemas.microsoft.com/office/drawing/2016/5/11/chartex" xmlns:cx6="http://schemas.microsoft.com/office/drawing/2016/5/12/chartex" xmlns:cx7="http://schemas.microsoft.com/office/drawing/2016/5/13/chartex" xmlns:cx8="http://schemas.microsoft.com/office/drawing/2016/5/14/chartex" xmlns:mc="http://schemas.openxmlformats.org/markup-compatibility/2006" xmlns:aink="http://schemas.microsoft.com/office/drawing/2016/ink" xmlns:am3d="http://schemas.microsoft.com/office/drawing/2017/model3d" xmlns:o="urn:schemas-microsoft-com:office:office" xmlns:oel="http://schemas.microsoft.com/office/2019/extlst" xmlns:r="http://schemas.openxmlformats.org/officeDocument/2006/relationships" xmlns:m="http://schemas.openxmlformats.org/officeDocument/2006/math" xmlns:v="urn:schemas-microsoft-com:vml" xmlns:wp14="http://schemas.microsoft.com/office/word/2010/wordprocessingDrawing" xmlns:wp="http://schemas.openxmlformats.org/drawingml/2006/wordprocessingDrawing" xmlns:w10="urn:schemas-microsoft-com:office:word" xmlns:w="http://schemas.openxmlformats.org/wordprocessingml/2006/main" xmlns:w14="http://schemas.microsoft.com/office/word/2010/wordml" xmlns:w15="http://schemas.microsoft.com/office/word/2012/wordml" xmlns:w16cex="http://schemas.microsoft.com/office/word/2018/wordml/cex" xmlns:w16cid="http://schemas.microsoft.com/office/word/2016/wordml/cid" xmlns:w16="http://schemas.microsoft.com/office/word/2018/wordml" xmlns:w16du="http://schemas.microsoft.com/office/word/2023/wordml/word16du" xmlns:w16sdtdh="http://schemas.microsoft.com/office/word/2020/wordml/sdtdatahash" xmlns:w16sdtfl="http://schemas.microsoft.com/office/word/2024/wordml/sdtformatlock" xmlns:w16se="http://schemas.microsoft.com/office/word/2015/wordml/symex" xmlns:wpg="http://schemas.microsoft.com/office/word/2010/wordprocessingGroup" xmlns:wpi="http://schemas.microsoft.com/office/word/2010/wordprocessingInk" xmlns:wne="http://schemas.microsoft.com/office/word/2006/wordml" xmlns:wps="http://schemas.microsoft.com/office/word/2010/wordprocessingShape" mc:Ignorable="w14 w15 w16se w16cid w16 w16cex w16sdtdh w16sdtfl w16du wp14">
   <w:footnote w:type="separator" w:id="-1">
     <w:p>
       <w:pPr>
@@ -10309,7 +11161,7 @@
 </file>
 
 <file path=word/header1.xml><?xml version="1.0" encoding="utf-8"?>
-<w:hdr xmlns:wpc="http://schemas.microsoft.com/office/word/2010/wordprocessingCanvas" xmlns:cx="http://schemas.microsoft.com/office/drawing/2014/chartex" xmlns:cx1="http://schemas.microsoft.com/office/drawing/2015/9/8/chartex" xmlns:cx2="http://schemas.microsoft.com/office/drawing/2015/10/21/chartex" xmlns:cx3="http://schemas.microsoft.com/office/drawing/2016/5/9/chartex" xmlns:cx4="http://schemas.microsoft.com/office/drawing/2016/5/10/chartex" xmlns:cx5="http://schemas.microsoft.com/office/drawing/2016/5/11/chartex" xmlns:cx6="http://schemas.microsoft.com/office/drawing/2016/5/12/chartex" xmlns:cx7="http://schemas.microsoft.com/office/drawing/2016/5/13/chartex" xmlns:cx8="http://schemas.microsoft.com/office/drawing/2016/5/14/chartex" xmlns:mc="http://schemas.openxmlformats.org/markup-compatibility/2006" xmlns:aink="http://schemas.microsoft.com/office/drawing/2016/ink" xmlns:am3d="http://schemas.microsoft.com/office/drawing/2017/model3d" xmlns:o="urn:schemas-microsoft-com:office:office" xmlns:oel="http://schemas.microsoft.com/office/2019/extlst" xmlns:r="http://schemas.openxmlformats.org/officeDocument/2006/relationships" xmlns:m="http://schemas.openxmlformats.org/officeDocument/2006/math" xmlns:v="urn:schemas-microsoft-com:vml" xmlns:wp14="http://schemas.microsoft.com/office/word/2010/wordprocessingDrawing" xmlns:wp="http://schemas.openxmlformats.org/drawingml/2006/wordprocessingDrawing" xmlns:w10="urn:schemas-microsoft-com:office:word" xmlns:w="http://schemas.openxmlformats.org/wordprocessingml/2006/main" xmlns:w14="http://schemas.microsoft.com/office/word/2010/wordml" xmlns:w15="http://schemas.microsoft.com/office/word/2012/wordml" xmlns:w16cex="http://schemas.microsoft.com/office/word/2018/wordml/cex" xmlns:w16cid="http://schemas.microsoft.com/office/word/2016/wordml/cid" xmlns:w16="http://schemas.microsoft.com/office/word/2018/wordml" xmlns:w16sdtdh="http://schemas.microsoft.com/office/word/2020/wordml/sdtdatahash" xmlns:w16se="http://schemas.microsoft.com/office/word/2015/wordml/symex" xmlns:wpg="http://schemas.microsoft.com/office/word/2010/wordprocessingGroup" xmlns:wpi="http://schemas.microsoft.com/office/word/2010/wordprocessingInk" xmlns:wne="http://schemas.microsoft.com/office/word/2006/wordml" xmlns:wps="http://schemas.microsoft.com/office/word/2010/wordprocessingShape" mc:Ignorable="w14 w15 w16se w16cid w16 w16cex w16sdtdh wp14">
+<w:hdr xmlns:wpc="http://schemas.microsoft.com/office/word/2010/wordprocessingCanvas" xmlns:cx="http://schemas.microsoft.com/office/drawing/2014/chartex" xmlns:cx1="http://schemas.microsoft.com/office/drawing/2015/9/8/chartex" xmlns:cx2="http://schemas.microsoft.com/office/drawing/2015/10/21/chartex" xmlns:cx3="http://schemas.microsoft.com/office/drawing/2016/5/9/chartex" xmlns:cx4="http://schemas.microsoft.com/office/drawing/2016/5/10/chartex" xmlns:cx5="http://schemas.microsoft.com/office/drawing/2016/5/11/chartex" xmlns:cx6="http://schemas.microsoft.com/office/drawing/2016/5/12/chartex" xmlns:cx7="http://schemas.microsoft.com/office/drawing/2016/5/13/chartex" xmlns:cx8="http://schemas.microsoft.com/office/drawing/2016/5/14/chartex" xmlns:mc="http://schemas.openxmlformats.org/markup-compatibility/2006" xmlns:aink="http://schemas.microsoft.com/office/drawing/2016/ink" xmlns:am3d="http://schemas.microsoft.com/office/drawing/2017/model3d" xmlns:o="urn:schemas-microsoft-com:office:office" xmlns:oel="http://schemas.microsoft.com/office/2019/extlst" xmlns:r="http://schemas.openxmlformats.org/officeDocument/2006/relationships" xmlns:m="http://schemas.openxmlformats.org/officeDocument/2006/math" xmlns:v="urn:schemas-microsoft-com:vml" xmlns:wp14="http://schemas.microsoft.com/office/word/2010/wordprocessingDrawing" xmlns:wp="http://schemas.openxmlformats.org/drawingml/2006/wordprocessingDrawing" xmlns:w10="urn:schemas-microsoft-com:office:word" xmlns:w="http://schemas.openxmlformats.org/wordprocessingml/2006/main" xmlns:w14="http://schemas.microsoft.com/office/word/2010/wordml" xmlns:w15="http://schemas.microsoft.com/office/word/2012/wordml" xmlns:w16cex="http://schemas.microsoft.com/office/word/2018/wordml/cex" xmlns:w16cid="http://schemas.microsoft.com/office/word/2016/wordml/cid" xmlns:w16="http://schemas.microsoft.com/office/word/2018/wordml" xmlns:w16du="http://schemas.microsoft.com/office/word/2023/wordml/word16du" xmlns:w16sdtdh="http://schemas.microsoft.com/office/word/2020/wordml/sdtdatahash" xmlns:w16sdtfl="http://schemas.microsoft.com/office/word/2024/wordml/sdtformatlock" xmlns:w16se="http://schemas.microsoft.com/office/word/2015/wordml/symex" xmlns:wpg="http://schemas.microsoft.com/office/word/2010/wordprocessingGroup" xmlns:wpi="http://schemas.microsoft.com/office/word/2010/wordprocessingInk" xmlns:wne="http://schemas.microsoft.com/office/word/2006/wordml" xmlns:wps="http://schemas.microsoft.com/office/word/2010/wordprocessingShape" mc:Ignorable="w14 w15 w16se w16cid w16 w16cex w16sdtdh w16sdtfl w16du wp14">
   <w:p>
     <w:pPr>
       <w:pStyle w:val="Header"/>
@@ -10322,7 +11174,7 @@
 </file>
 
 <file path=word/header2.xml><?xml version="1.0" encoding="utf-8"?>
-<w:hdr xmlns:wpc="http://schemas.microsoft.com/office/word/2010/wordprocessingCanvas" xmlns:cx="http://schemas.microsoft.com/office/drawing/2014/chartex" xmlns:cx1="http://schemas.microsoft.com/office/drawing/2015/9/8/chartex" xmlns:cx2="http://schemas.microsoft.com/office/drawing/2015/10/21/chartex" xmlns:cx3="http://schemas.microsoft.com/office/drawing/2016/5/9/chartex" xmlns:cx4="http://schemas.microsoft.com/office/drawing/2016/5/10/chartex" xmlns:cx5="http://schemas.microsoft.com/office/drawing/2016/5/11/chartex" xmlns:cx6="http://schemas.microsoft.com/office/drawing/2016/5/12/chartex" xmlns:cx7="http://schemas.microsoft.com/office/drawing/2016/5/13/chartex" xmlns:cx8="http://schemas.microsoft.com/office/drawing/2016/5/14/chartex" xmlns:mc="http://schemas.openxmlformats.org/markup-compatibility/2006" xmlns:aink="http://schemas.microsoft.com/office/drawing/2016/ink" xmlns:am3d="http://schemas.microsoft.com/office/drawing/2017/model3d" xmlns:o="urn:schemas-microsoft-com:office:office" xmlns:oel="http://schemas.microsoft.com/office/2019/extlst" xmlns:r="http://schemas.openxmlformats.org/officeDocument/2006/relationships" xmlns:m="http://schemas.openxmlformats.org/officeDocument/2006/math" xmlns:v="urn:schemas-microsoft-com:vml" xmlns:wp14="http://schemas.microsoft.com/office/word/2010/wordprocessingDrawing" xmlns:wp="http://schemas.openxmlformats.org/drawingml/2006/wordprocessingDrawing" xmlns:w10="urn:schemas-microsoft-com:office:word" xmlns:w="http://schemas.openxmlformats.org/wordprocessingml/2006/main" xmlns:w14="http://schemas.microsoft.com/office/word/2010/wordml" xmlns:w15="http://schemas.microsoft.com/office/word/2012/wordml" xmlns:w16cex="http://schemas.microsoft.com/office/word/2018/wordml/cex" xmlns:w16cid="http://schemas.microsoft.com/office/word/2016/wordml/cid" xmlns:w16="http://schemas.microsoft.com/office/word/2018/wordml" xmlns:w16sdtdh="http://schemas.microsoft.com/office/word/2020/wordml/sdtdatahash" xmlns:w16se="http://schemas.microsoft.com/office/word/2015/wordml/symex" xmlns:wpg="http://schemas.microsoft.com/office/word/2010/wordprocessingGroup" xmlns:wpi="http://schemas.microsoft.com/office/word/2010/wordprocessingInk" xmlns:wne="http://schemas.microsoft.com/office/word/2006/wordml" xmlns:wps="http://schemas.microsoft.com/office/word/2010/wordprocessingShape" mc:Ignorable="w14 w15 w16se w16cid w16 w16cex w16sdtdh wp14">
+<w:hdr xmlns:wpc="http://schemas.microsoft.com/office/word/2010/wordprocessingCanvas" xmlns:cx="http://schemas.microsoft.com/office/drawing/2014/chartex" xmlns:cx1="http://schemas.microsoft.com/office/drawing/2015/9/8/chartex" xmlns:cx2="http://schemas.microsoft.com/office/drawing/2015/10/21/chartex" xmlns:cx3="http://schemas.microsoft.com/office/drawing/2016/5/9/chartex" xmlns:cx4="http://schemas.microsoft.com/office/drawing/2016/5/10/chartex" xmlns:cx5="http://schemas.microsoft.com/office/drawing/2016/5/11/chartex" xmlns:cx6="http://schemas.microsoft.com/office/drawing/2016/5/12/chartex" xmlns:cx7="http://schemas.microsoft.com/office/drawing/2016/5/13/chartex" xmlns:cx8="http://schemas.microsoft.com/office/drawing/2016/5/14/chartex" xmlns:mc="http://schemas.openxmlformats.org/markup-compatibility/2006" xmlns:aink="http://schemas.microsoft.com/office/drawing/2016/ink" xmlns:am3d="http://schemas.microsoft.com/office/drawing/2017/model3d" xmlns:o="urn:schemas-microsoft-com:office:office" xmlns:oel="http://schemas.microsoft.com/office/2019/extlst" xmlns:r="http://schemas.openxmlformats.org/officeDocument/2006/relationships" xmlns:m="http://schemas.openxmlformats.org/officeDocument/2006/math" xmlns:v="urn:schemas-microsoft-com:vml" xmlns:wp14="http://schemas.microsoft.com/office/word/2010/wordprocessingDrawing" xmlns:wp="http://schemas.openxmlformats.org/drawingml/2006/wordprocessingDrawing" xmlns:w10="urn:schemas-microsoft-com:office:word" xmlns:w="http://schemas.openxmlformats.org/wordprocessingml/2006/main" xmlns:w14="http://schemas.microsoft.com/office/word/2010/wordml" xmlns:w15="http://schemas.microsoft.com/office/word/2012/wordml" xmlns:w16cex="http://schemas.microsoft.com/office/word/2018/wordml/cex" xmlns:w16cid="http://schemas.microsoft.com/office/word/2016/wordml/cid" xmlns:w16="http://schemas.microsoft.com/office/word/2018/wordml" xmlns:w16du="http://schemas.microsoft.com/office/word/2023/wordml/word16du" xmlns:w16sdtdh="http://schemas.microsoft.com/office/word/2020/wordml/sdtdatahash" xmlns:w16sdtfl="http://schemas.microsoft.com/office/word/2024/wordml/sdtformatlock" xmlns:w16se="http://schemas.microsoft.com/office/word/2015/wordml/symex" xmlns:wpg="http://schemas.microsoft.com/office/word/2010/wordprocessingGroup" xmlns:wpi="http://schemas.microsoft.com/office/word/2010/wordprocessingInk" xmlns:wne="http://schemas.microsoft.com/office/word/2006/wordml" xmlns:wps="http://schemas.microsoft.com/office/word/2010/wordprocessingShape" mc:Ignorable="w14 w15 w16se w16cid w16 w16cex w16sdtdh w16sdtfl w16du wp14">
   <w:p>
     <w:pPr>
       <w:pStyle w:val="Header"/>
@@ -10335,7 +11187,7 @@
 </file>
 
 <file path=word/styles.xml><?xml version="1.0" encoding="utf-8"?>
-<w:styles xmlns:mc="http://schemas.openxmlformats.org/markup-compatibility/2006" xmlns:r="http://schemas.openxmlformats.org/officeDocument/2006/relationships" xmlns:w="http://schemas.openxmlformats.org/wordprocessingml/2006/main" xmlns:w14="http://schemas.microsoft.com/office/word/2010/wordml" xmlns:w15="http://schemas.microsoft.com/office/word/2012/wordml" xmlns:w16cex="http://schemas.microsoft.com/office/word/2018/wordml/cex" xmlns:w16cid="http://schemas.microsoft.com/office/word/2016/wordml/cid" xmlns:w16="http://schemas.microsoft.com/office/word/2018/wordml" xmlns:w16sdtdh="http://schemas.microsoft.com/office/word/2020/wordml/sdtdatahash" xmlns:w16se="http://schemas.microsoft.com/office/word/2015/wordml/symex" mc:Ignorable="w14 w15 w16se w16cid w16 w16cex w16sdtdh">
+<w:styles xmlns:mc="http://schemas.openxmlformats.org/markup-compatibility/2006" xmlns:r="http://schemas.openxmlformats.org/officeDocument/2006/relationships" xmlns:w="http://schemas.openxmlformats.org/wordprocessingml/2006/main" xmlns:w14="http://schemas.microsoft.com/office/word/2010/wordml" xmlns:w15="http://schemas.microsoft.com/office/word/2012/wordml" xmlns:w16cex="http://schemas.microsoft.com/office/word/2018/wordml/cex" xmlns:w16cid="http://schemas.microsoft.com/office/word/2016/wordml/cid" xmlns:w16="http://schemas.microsoft.com/office/word/2018/wordml" xmlns:w16du="http://schemas.microsoft.com/office/word/2023/wordml/word16du" xmlns:w16sdtdh="http://schemas.microsoft.com/office/word/2020/wordml/sdtdatahash" xmlns:w16sdtfl="http://schemas.microsoft.com/office/word/2024/wordml/sdtformatlock" xmlns:w16se="http://schemas.microsoft.com/office/word/2015/wordml/symex" mc:Ignorable="w14 w15 w16se w16cid w16 w16cex w16sdtdh w16sdtfl w16du">
   <w:docDefaults>
     <w:rPrDefault>
       <w:rPr>

</xml_diff>